<commit_message>
update persyaratan pelaksanaan on template
</commit_message>
<xml_diff>
--- a/public/templates/kkprnb/6_FORMAT_PERSETUJUAN_KKPR_NONBERUSAHA.docx
+++ b/public/templates/kkprnb/6_FORMAT_PERSETUJUAN_KKPR_NONBERUSAHA.docx
@@ -523,7 +523,29 @@
           <w:sz w:val="24"/>
           <w:szCs w:val="24"/>
         </w:rPr>
-        <w:t xml:space="preserve"> Cipta Kerja Menjadi </w:t>
+        <w:t xml:space="preserve"> Cipta Kerja </w:t>
+      </w:r>
+      <w:proofErr w:type="spellStart"/>
+      <w:r>
+        <w:rPr>
+          <w:rFonts w:ascii="Times New Roman" w:eastAsia="Times New Roman" w:hAnsi="Times New Roman" w:cs="Times New Roman"/>
+          <w:b w:val="0"/>
+          <w:bCs w:val="0"/>
+          <w:sz w:val="24"/>
+          <w:szCs w:val="24"/>
+        </w:rPr>
+        <w:t>Menjadi</w:t>
+      </w:r>
+      <w:proofErr w:type="spellEnd"/>
+      <w:r>
+        <w:rPr>
+          <w:rFonts w:ascii="Times New Roman" w:eastAsia="Times New Roman" w:hAnsi="Times New Roman" w:cs="Times New Roman"/>
+          <w:b w:val="0"/>
+          <w:bCs w:val="0"/>
+          <w:sz w:val="24"/>
+          <w:szCs w:val="24"/>
+        </w:rPr>
+        <w:t xml:space="preserve"> </w:t>
       </w:r>
       <w:proofErr w:type="spellStart"/>
       <w:r>
@@ -4139,6 +4161,29 @@
                 <w:lang w:val="en-ID"/>
               </w:rPr>
             </w:pPr>
+            <w:r>
+              <w:rPr>
+                <w:color w:val="00B050"/>
+                <w:lang w:val="en-ID"/>
+              </w:rPr>
+              <w:t>${</w:t>
+            </w:r>
+            <w:proofErr w:type="spellStart"/>
+            <w:r>
+              <w:rPr>
+                <w:color w:val="00B050"/>
+                <w:lang w:val="en-ID"/>
+              </w:rPr>
+              <w:t>persyaratan_pelaksanaan</w:t>
+            </w:r>
+            <w:proofErr w:type="spellEnd"/>
+            <w:r>
+              <w:rPr>
+                <w:color w:val="00B050"/>
+                <w:lang w:val="en-ID"/>
+              </w:rPr>
+              <w:t>}</w:t>
+            </w:r>
           </w:p>
         </w:tc>
       </w:tr>
@@ -5056,33 +5101,33 @@
             </w:pPr>
             <w:r>
               <w:rPr>
-                <w:color w:val="FF0000"/>
+                <w:color w:val="00B050"/>
               </w:rPr>
               <w:t>${</w:t>
             </w:r>
             <w:proofErr w:type="spellStart"/>
             <w:r>
               <w:rPr>
-                <w:color w:val="FF0000"/>
+                <w:color w:val="00B050"/>
               </w:rPr>
               <w:t>jaringan_ut</w:t>
             </w:r>
             <w:r>
               <w:rPr>
-                <w:color w:val="FF0000"/>
+                <w:color w:val="00B050"/>
               </w:rPr>
               <w:t>i</w:t>
             </w:r>
             <w:r>
               <w:rPr>
-                <w:color w:val="FF0000"/>
+                <w:color w:val="00B050"/>
               </w:rPr>
               <w:t>litas</w:t>
             </w:r>
             <w:proofErr w:type="spellEnd"/>
             <w:r>
               <w:rPr>
-                <w:color w:val="FF0000"/>
+                <w:color w:val="00B050"/>
               </w:rPr>
               <w:t>}</w:t>
             </w:r>
@@ -10155,7 +10200,15 @@
       </w:r>
       <w:proofErr w:type="spellEnd"/>
       <w:r>
-        <w:t xml:space="preserve"> Dinas Penanaman Modal dan </w:t>
+        <w:t xml:space="preserve"> Dinas </w:t>
+      </w:r>
+      <w:proofErr w:type="spellStart"/>
+      <w:r>
+        <w:t>Penanaman</w:t>
+      </w:r>
+      <w:proofErr w:type="spellEnd"/>
+      <w:r>
+        <w:t xml:space="preserve"> Modal dan </w:t>
       </w:r>
       <w:proofErr w:type="spellStart"/>
       <w:r>
@@ -12114,7 +12167,6 @@
                 <w:szCs w:val="24"/>
               </w:rPr>
             </w:pPr>
-            <w:proofErr w:type="spellStart"/>
             <w:r>
               <w:rPr>
                 <w:rFonts w:ascii="Times New Roman" w:eastAsia="Times New Roman" w:hAnsi="Times New Roman" w:cs="Times New Roman"/>
@@ -12123,18 +12175,7 @@
                 <w:sz w:val="24"/>
                 <w:szCs w:val="24"/>
               </w:rPr>
-              <w:t>Judul</w:t>
-            </w:r>
-            <w:proofErr w:type="spellEnd"/>
-            <w:r>
-              <w:rPr>
-                <w:rFonts w:ascii="Times New Roman" w:eastAsia="Times New Roman" w:hAnsi="Times New Roman" w:cs="Times New Roman"/>
-                <w:b w:val="0"/>
-                <w:bCs w:val="0"/>
-                <w:sz w:val="24"/>
-                <w:szCs w:val="24"/>
-              </w:rPr>
-              <w:t xml:space="preserve">: </w:t>
+              <w:t xml:space="preserve">Judul: </w:t>
             </w:r>
             <w:proofErr w:type="spellStart"/>
             <w:r>
@@ -13510,7 +13551,21 @@
               <w:rPr>
                 <w:color w:val="000000"/>
               </w:rPr>
-              <w:t xml:space="preserve"> Peta Delineasi.</w:t>
+              <w:t xml:space="preserve"> Peta </w:t>
+            </w:r>
+            <w:proofErr w:type="spellStart"/>
+            <w:r>
+              <w:rPr>
+                <w:color w:val="000000"/>
+              </w:rPr>
+              <w:t>Delineasi</w:t>
+            </w:r>
+            <w:proofErr w:type="spellEnd"/>
+            <w:r>
+              <w:rPr>
+                <w:color w:val="000000"/>
+              </w:rPr>
+              <w:t>.</w:t>
             </w:r>
           </w:p>
           <w:p>
@@ -13711,21 +13766,7 @@
               <w:rPr>
                 <w:color w:val="000000"/>
               </w:rPr>
-              <w:t xml:space="preserve"> </w:t>
-            </w:r>
-            <w:proofErr w:type="spellStart"/>
-            <w:r>
-              <w:rPr>
-                <w:color w:val="000000"/>
-              </w:rPr>
-              <w:t>Letak</w:t>
-            </w:r>
-            <w:proofErr w:type="spellEnd"/>
-            <w:r>
-              <w:rPr>
-                <w:color w:val="000000"/>
-              </w:rPr>
-              <w:t xml:space="preserve"> Peta</w:t>
+              <w:t xml:space="preserve"> Letak Peta</w:t>
             </w:r>
           </w:p>
           <w:p>
@@ -14527,7 +14568,15 @@
             </w:r>
             <w:proofErr w:type="spellEnd"/>
             <w:r>
-              <w:t xml:space="preserve"> Dinas Penanaman Modal dan </w:t>
+              <w:t xml:space="preserve"> Dinas </w:t>
+            </w:r>
+            <w:proofErr w:type="spellStart"/>
+            <w:r>
+              <w:t>Penanaman</w:t>
+            </w:r>
+            <w:proofErr w:type="spellEnd"/>
+            <w:r>
+              <w:t xml:space="preserve"> Modal dan </w:t>
             </w:r>
             <w:proofErr w:type="spellStart"/>
             <w:r>

</xml_diff>